<commit_message>
Añadiendo casos de uso
</commit_message>
<xml_diff>
--- a/Sprint 1/Sprint 1.docx
+++ b/Sprint 1/Sprint 1.docx
@@ -139,7 +139,7 @@
                     <pic:cNvPicPr/>
                   </pic:nvPicPr>
                   <pic:blipFill>
-                    <a:blip r:embed="rId4" cstate="print">
+                    <a:blip r:embed="rId5" cstate="print">
                       <a:extLst>
                         <a:ext uri="{28A0092B-C50C-407E-A947-70E740481C1C}">
                           <a14:useLocalDpi xmlns:a14="http://schemas.microsoft.com/office/drawing/2010/main" val="0"/>
@@ -258,7 +258,7 @@
                     <pic:cNvPicPr/>
                   </pic:nvPicPr>
                   <pic:blipFill>
-                    <a:blip r:embed="rId5" cstate="print">
+                    <a:blip r:embed="rId6" cstate="print">
                       <a:extLst>
                         <a:ext uri="{28A0092B-C50C-407E-A947-70E740481C1C}">
                           <a14:useLocalDpi xmlns:a14="http://schemas.microsoft.com/office/drawing/2010/main" val="0"/>
@@ -547,6 +547,132 @@
       </w:r>
     </w:p>
     <w:p>
+      <w:pPr>
+        <w:pStyle w:val="Prrafodelista"/>
+        <w:rPr>
+          <w:b/>
+          <w:bCs/>
+        </w:rPr>
+      </w:pPr>
+    </w:p>
+    <w:p>
+      <w:pPr>
+        <w:pStyle w:val="Prrafodelista"/>
+        <w:numPr>
+          <w:ilvl w:val="0"/>
+          <w:numId w:val="2"/>
+        </w:numPr>
+      </w:pPr>
+      <w:r>
+        <w:t>Creación del menú habitual:</w:t>
+      </w:r>
+    </w:p>
+    <w:p>
+      <w:pPr>
+        <w:pStyle w:val="Prrafodelista"/>
+      </w:pPr>
+      <w:r>
+        <w:t xml:space="preserve">Caso de Uso: El dueño de un restaurante no sabe como hacer la carta de comidas que ofrece, quiere digitalizarse, pero no quiere pagar mucho ni quebrarse la cabeza escribiendo todas las comidas. Opta por usar nuestra aplicación en la que le ofrecemos una infinidad de comidas con </w:t>
+      </w:r>
+      <w:proofErr w:type="spellStart"/>
+      <w:r>
+        <w:t>checkbox</w:t>
+      </w:r>
+      <w:proofErr w:type="spellEnd"/>
+      <w:r>
+        <w:t xml:space="preserve"> (cuadro que permite ser seleccionado o no), también puede buscar la comida en el buscador. El dueño selecciona las comidas que ofrece y la aplicación automatiza el proceso de creación de la carta con las comidas seleccionadas y </w:t>
+      </w:r>
+      <w:r>
+        <w:t xml:space="preserve">facilita un código </w:t>
+      </w:r>
+      <w:r>
+        <w:t xml:space="preserve">QR para </w:t>
+      </w:r>
+      <w:r>
+        <w:t xml:space="preserve">que </w:t>
+      </w:r>
+      <w:r>
+        <w:t>los clientes</w:t>
+      </w:r>
+      <w:r>
+        <w:t xml:space="preserve"> vean el menú</w:t>
+      </w:r>
+      <w:r>
+        <w:t>.</w:t>
+      </w:r>
+    </w:p>
+    <w:p>
+      <w:pPr>
+        <w:ind w:left="360"/>
+      </w:pPr>
+    </w:p>
+    <w:p>
+      <w:pPr>
+        <w:pStyle w:val="Prrafodelista"/>
+        <w:numPr>
+          <w:ilvl w:val="0"/>
+          <w:numId w:val="2"/>
+        </w:numPr>
+      </w:pPr>
+      <w:r>
+        <w:t>Menús específicos:</w:t>
+      </w:r>
+    </w:p>
+    <w:p>
+      <w:pPr>
+        <w:pStyle w:val="Prrafodelista"/>
+      </w:pPr>
+      <w:r>
+        <w:t xml:space="preserve">Caso de Uso: Un </w:t>
+      </w:r>
+      <w:r>
+        <w:t>dueño</w:t>
+      </w:r>
+      <w:r>
+        <w:t xml:space="preserve"> de un restaurante desea crear un menú especializado para un event</w:t>
+      </w:r>
+      <w:r>
+        <w:t>o</w:t>
+      </w:r>
+      <w:r>
+        <w:t>, como una cena de degustación de mariscos. Utiliza la aplicación para explorar las recetas de mariscos disponibles, selecciona las que mejor se adaptan a</w:t>
+      </w:r>
+      <w:r>
+        <w:t xml:space="preserve"> la</w:t>
+      </w:r>
+      <w:r>
+        <w:t xml:space="preserve"> </w:t>
+      </w:r>
+      <w:r>
+        <w:t>temática</w:t>
+      </w:r>
+      <w:r>
+        <w:t xml:space="preserve"> y crea un menú único para la ocasión.</w:t>
+      </w:r>
+    </w:p>
+    <w:p/>
+    <w:p>
+      <w:pPr>
+        <w:pStyle w:val="Prrafodelista"/>
+        <w:numPr>
+          <w:ilvl w:val="0"/>
+          <w:numId w:val="2"/>
+        </w:numPr>
+      </w:pPr>
+      <w:r>
+        <w:t>Buscar por ingredientes:</w:t>
+      </w:r>
+    </w:p>
+    <w:p>
+      <w:pPr>
+        <w:pStyle w:val="Prrafodelista"/>
+      </w:pPr>
+      <w:r>
+        <w:t>Caso de Uso: El dueño tiene algunos ingredientes que no sabe que hacer con ellos, usa la aplicación para ver las posibles recetas que pueda hacer con los ingredientes indicados.</w:t>
+      </w:r>
+    </w:p>
+    <w:p/>
+    <w:p>
       <w:r>
         <w:rPr>
           <w:b/>
@@ -607,6 +733,287 @@
     </w:sectPr>
   </w:body>
 </w:document>
+</file>
+
+<file path=word/numbering.xml><?xml version="1.0" encoding="utf-8"?>
+<w:numbering xmlns:wpc="http://schemas.microsoft.com/office/word/2010/wordprocessingCanvas" xmlns:cx="http://schemas.microsoft.com/office/drawing/2014/chartex" xmlns:cx1="http://schemas.microsoft.com/office/drawing/2015/9/8/chartex" xmlns:cx2="http://schemas.microsoft.com/office/drawing/2015/10/21/chartex" xmlns:cx3="http://schemas.microsoft.com/office/drawing/2016/5/9/chartex" xmlns:cx4="http://schemas.microsoft.com/office/drawing/2016/5/10/chartex" xmlns:cx5="http://schemas.microsoft.com/office/drawing/2016/5/11/chartex" xmlns:cx6="http://schemas.microsoft.com/office/drawing/2016/5/12/chartex" xmlns:cx7="http://schemas.microsoft.com/office/drawing/2016/5/13/chartex" xmlns:cx8="http://schemas.microsoft.com/office/drawing/2016/5/14/chartex" xmlns:mc="http://schemas.openxmlformats.org/markup-compatibility/2006" xmlns:aink="http://schemas.microsoft.com/office/drawing/2016/ink" xmlns:am3d="http://schemas.microsoft.com/office/drawing/2017/model3d" xmlns:o="urn:schemas-microsoft-com:office:office" xmlns:oel="http://schemas.microsoft.com/office/2019/extlst" xmlns:r="http://schemas.openxmlformats.org/officeDocument/2006/relationships" xmlns:m="http://schemas.openxmlformats.org/officeDocument/2006/math" xmlns:v="urn:schemas-microsoft-com:vml" xmlns:wp14="http://schemas.microsoft.com/office/word/2010/wordprocessingDrawing" xmlns:wp="http://schemas.openxmlformats.org/drawingml/2006/wordprocessingDrawing" xmlns:w10="urn:schemas-microsoft-com:office:word" xmlns:w="http://schemas.openxmlformats.org/wordprocessingml/2006/main" xmlns:w14="http://schemas.microsoft.com/office/word/2010/wordml" xmlns:w15="http://schemas.microsoft.com/office/word/2012/wordml" xmlns:w16cex="http://schemas.microsoft.com/office/word/2018/wordml/cex" xmlns:w16cid="http://schemas.microsoft.com/office/word/2016/wordml/cid" xmlns:w16="http://schemas.microsoft.com/office/word/2018/wordml" xmlns:w16sdtdh="http://schemas.microsoft.com/office/word/2020/wordml/sdtdatahash" xmlns:w16se="http://schemas.microsoft.com/office/word/2015/wordml/symex" xmlns:wpg="http://schemas.microsoft.com/office/word/2010/wordprocessingGroup" xmlns:wpi="http://schemas.microsoft.com/office/word/2010/wordprocessingInk" xmlns:wne="http://schemas.microsoft.com/office/word/2006/wordml" xmlns:wps="http://schemas.microsoft.com/office/word/2010/wordprocessingShape" mc:Ignorable="w14 w15 w16se w16cid w16 w16cex w16sdtdh wp14">
+  <w:abstractNum w:abstractNumId="0" w15:restartNumberingAfterBreak="0">
+    <w:nsid w:val="0CE150C5"/>
+    <w:multiLevelType w:val="hybridMultilevel"/>
+    <w:tmpl w:val="A6BC2156"/>
+    <w:lvl w:ilvl="0" w:tplc="0C0A000F">
+      <w:start w:val="1"/>
+      <w:numFmt w:val="decimal"/>
+      <w:lvlText w:val="%1."/>
+      <w:lvlJc w:val="left"/>
+      <w:pPr>
+        <w:ind w:left="720" w:hanging="360"/>
+      </w:pPr>
+      <w:rPr>
+        <w:rFonts w:hint="default"/>
+      </w:rPr>
+    </w:lvl>
+    <w:lvl w:ilvl="1" w:tplc="0C0A0019" w:tentative="1">
+      <w:start w:val="1"/>
+      <w:numFmt w:val="lowerLetter"/>
+      <w:lvlText w:val="%2."/>
+      <w:lvlJc w:val="left"/>
+      <w:pPr>
+        <w:ind w:left="1440" w:hanging="360"/>
+      </w:pPr>
+    </w:lvl>
+    <w:lvl w:ilvl="2" w:tplc="0C0A001B" w:tentative="1">
+      <w:start w:val="1"/>
+      <w:numFmt w:val="lowerRoman"/>
+      <w:lvlText w:val="%3."/>
+      <w:lvlJc w:val="right"/>
+      <w:pPr>
+        <w:ind w:left="2160" w:hanging="180"/>
+      </w:pPr>
+    </w:lvl>
+    <w:lvl w:ilvl="3" w:tplc="0C0A000F" w:tentative="1">
+      <w:start w:val="1"/>
+      <w:numFmt w:val="decimal"/>
+      <w:lvlText w:val="%4."/>
+      <w:lvlJc w:val="left"/>
+      <w:pPr>
+        <w:ind w:left="2880" w:hanging="360"/>
+      </w:pPr>
+    </w:lvl>
+    <w:lvl w:ilvl="4" w:tplc="0C0A0019" w:tentative="1">
+      <w:start w:val="1"/>
+      <w:numFmt w:val="lowerLetter"/>
+      <w:lvlText w:val="%5."/>
+      <w:lvlJc w:val="left"/>
+      <w:pPr>
+        <w:ind w:left="3600" w:hanging="360"/>
+      </w:pPr>
+    </w:lvl>
+    <w:lvl w:ilvl="5" w:tplc="0C0A001B" w:tentative="1">
+      <w:start w:val="1"/>
+      <w:numFmt w:val="lowerRoman"/>
+      <w:lvlText w:val="%6."/>
+      <w:lvlJc w:val="right"/>
+      <w:pPr>
+        <w:ind w:left="4320" w:hanging="180"/>
+      </w:pPr>
+    </w:lvl>
+    <w:lvl w:ilvl="6" w:tplc="0C0A000F" w:tentative="1">
+      <w:start w:val="1"/>
+      <w:numFmt w:val="decimal"/>
+      <w:lvlText w:val="%7."/>
+      <w:lvlJc w:val="left"/>
+      <w:pPr>
+        <w:ind w:left="5040" w:hanging="360"/>
+      </w:pPr>
+    </w:lvl>
+    <w:lvl w:ilvl="7" w:tplc="0C0A0019" w:tentative="1">
+      <w:start w:val="1"/>
+      <w:numFmt w:val="lowerLetter"/>
+      <w:lvlText w:val="%8."/>
+      <w:lvlJc w:val="left"/>
+      <w:pPr>
+        <w:ind w:left="5760" w:hanging="360"/>
+      </w:pPr>
+    </w:lvl>
+    <w:lvl w:ilvl="8" w:tplc="0C0A001B" w:tentative="1">
+      <w:start w:val="1"/>
+      <w:numFmt w:val="lowerRoman"/>
+      <w:lvlText w:val="%9."/>
+      <w:lvlJc w:val="right"/>
+      <w:pPr>
+        <w:ind w:left="6480" w:hanging="180"/>
+      </w:pPr>
+    </w:lvl>
+  </w:abstractNum>
+  <w:abstractNum w:abstractNumId="1" w15:restartNumberingAfterBreak="0">
+    <w:nsid w:val="258F1CAA"/>
+    <w:multiLevelType w:val="hybridMultilevel"/>
+    <w:tmpl w:val="B890EBE4"/>
+    <w:lvl w:ilvl="0" w:tplc="837468B0">
+      <w:start w:val="1"/>
+      <w:numFmt w:val="decimal"/>
+      <w:lvlText w:val="%1-"/>
+      <w:lvlJc w:val="left"/>
+      <w:pPr>
+        <w:ind w:left="720" w:hanging="360"/>
+      </w:pPr>
+      <w:rPr>
+        <w:rFonts w:hint="default"/>
+      </w:rPr>
+    </w:lvl>
+    <w:lvl w:ilvl="1" w:tplc="0C0A0019" w:tentative="1">
+      <w:start w:val="1"/>
+      <w:numFmt w:val="lowerLetter"/>
+      <w:lvlText w:val="%2."/>
+      <w:lvlJc w:val="left"/>
+      <w:pPr>
+        <w:ind w:left="1440" w:hanging="360"/>
+      </w:pPr>
+    </w:lvl>
+    <w:lvl w:ilvl="2" w:tplc="0C0A001B" w:tentative="1">
+      <w:start w:val="1"/>
+      <w:numFmt w:val="lowerRoman"/>
+      <w:lvlText w:val="%3."/>
+      <w:lvlJc w:val="right"/>
+      <w:pPr>
+        <w:ind w:left="2160" w:hanging="180"/>
+      </w:pPr>
+    </w:lvl>
+    <w:lvl w:ilvl="3" w:tplc="0C0A000F" w:tentative="1">
+      <w:start w:val="1"/>
+      <w:numFmt w:val="decimal"/>
+      <w:lvlText w:val="%4."/>
+      <w:lvlJc w:val="left"/>
+      <w:pPr>
+        <w:ind w:left="2880" w:hanging="360"/>
+      </w:pPr>
+    </w:lvl>
+    <w:lvl w:ilvl="4" w:tplc="0C0A0019" w:tentative="1">
+      <w:start w:val="1"/>
+      <w:numFmt w:val="lowerLetter"/>
+      <w:lvlText w:val="%5."/>
+      <w:lvlJc w:val="left"/>
+      <w:pPr>
+        <w:ind w:left="3600" w:hanging="360"/>
+      </w:pPr>
+    </w:lvl>
+    <w:lvl w:ilvl="5" w:tplc="0C0A001B" w:tentative="1">
+      <w:start w:val="1"/>
+      <w:numFmt w:val="lowerRoman"/>
+      <w:lvlText w:val="%6."/>
+      <w:lvlJc w:val="right"/>
+      <w:pPr>
+        <w:ind w:left="4320" w:hanging="180"/>
+      </w:pPr>
+    </w:lvl>
+    <w:lvl w:ilvl="6" w:tplc="0C0A000F" w:tentative="1">
+      <w:start w:val="1"/>
+      <w:numFmt w:val="decimal"/>
+      <w:lvlText w:val="%7."/>
+      <w:lvlJc w:val="left"/>
+      <w:pPr>
+        <w:ind w:left="5040" w:hanging="360"/>
+      </w:pPr>
+    </w:lvl>
+    <w:lvl w:ilvl="7" w:tplc="0C0A0019" w:tentative="1">
+      <w:start w:val="1"/>
+      <w:numFmt w:val="lowerLetter"/>
+      <w:lvlText w:val="%8."/>
+      <w:lvlJc w:val="left"/>
+      <w:pPr>
+        <w:ind w:left="5760" w:hanging="360"/>
+      </w:pPr>
+    </w:lvl>
+    <w:lvl w:ilvl="8" w:tplc="0C0A001B" w:tentative="1">
+      <w:start w:val="1"/>
+      <w:numFmt w:val="lowerRoman"/>
+      <w:lvlText w:val="%9."/>
+      <w:lvlJc w:val="right"/>
+      <w:pPr>
+        <w:ind w:left="6480" w:hanging="180"/>
+      </w:pPr>
+    </w:lvl>
+  </w:abstractNum>
+  <w:abstractNum w:abstractNumId="2" w15:restartNumberingAfterBreak="0">
+    <w:nsid w:val="314D146A"/>
+    <w:multiLevelType w:val="hybridMultilevel"/>
+    <w:tmpl w:val="4C22365E"/>
+    <w:lvl w:ilvl="0" w:tplc="0C0A000F">
+      <w:start w:val="1"/>
+      <w:numFmt w:val="decimal"/>
+      <w:lvlText w:val="%1."/>
+      <w:lvlJc w:val="left"/>
+      <w:pPr>
+        <w:ind w:left="720" w:hanging="360"/>
+      </w:pPr>
+      <w:rPr>
+        <w:rFonts w:hint="default"/>
+      </w:rPr>
+    </w:lvl>
+    <w:lvl w:ilvl="1" w:tplc="0C0A0019" w:tentative="1">
+      <w:start w:val="1"/>
+      <w:numFmt w:val="lowerLetter"/>
+      <w:lvlText w:val="%2."/>
+      <w:lvlJc w:val="left"/>
+      <w:pPr>
+        <w:ind w:left="1440" w:hanging="360"/>
+      </w:pPr>
+    </w:lvl>
+    <w:lvl w:ilvl="2" w:tplc="0C0A001B" w:tentative="1">
+      <w:start w:val="1"/>
+      <w:numFmt w:val="lowerRoman"/>
+      <w:lvlText w:val="%3."/>
+      <w:lvlJc w:val="right"/>
+      <w:pPr>
+        <w:ind w:left="2160" w:hanging="180"/>
+      </w:pPr>
+    </w:lvl>
+    <w:lvl w:ilvl="3" w:tplc="0C0A000F" w:tentative="1">
+      <w:start w:val="1"/>
+      <w:numFmt w:val="decimal"/>
+      <w:lvlText w:val="%4."/>
+      <w:lvlJc w:val="left"/>
+      <w:pPr>
+        <w:ind w:left="2880" w:hanging="360"/>
+      </w:pPr>
+    </w:lvl>
+    <w:lvl w:ilvl="4" w:tplc="0C0A0019" w:tentative="1">
+      <w:start w:val="1"/>
+      <w:numFmt w:val="lowerLetter"/>
+      <w:lvlText w:val="%5."/>
+      <w:lvlJc w:val="left"/>
+      <w:pPr>
+        <w:ind w:left="3600" w:hanging="360"/>
+      </w:pPr>
+    </w:lvl>
+    <w:lvl w:ilvl="5" w:tplc="0C0A001B" w:tentative="1">
+      <w:start w:val="1"/>
+      <w:numFmt w:val="lowerRoman"/>
+      <w:lvlText w:val="%6."/>
+      <w:lvlJc w:val="right"/>
+      <w:pPr>
+        <w:ind w:left="4320" w:hanging="180"/>
+      </w:pPr>
+    </w:lvl>
+    <w:lvl w:ilvl="6" w:tplc="0C0A000F" w:tentative="1">
+      <w:start w:val="1"/>
+      <w:numFmt w:val="decimal"/>
+      <w:lvlText w:val="%7."/>
+      <w:lvlJc w:val="left"/>
+      <w:pPr>
+        <w:ind w:left="5040" w:hanging="360"/>
+      </w:pPr>
+    </w:lvl>
+    <w:lvl w:ilvl="7" w:tplc="0C0A0019" w:tentative="1">
+      <w:start w:val="1"/>
+      <w:numFmt w:val="lowerLetter"/>
+      <w:lvlText w:val="%8."/>
+      <w:lvlJc w:val="left"/>
+      <w:pPr>
+        <w:ind w:left="5760" w:hanging="360"/>
+      </w:pPr>
+    </w:lvl>
+    <w:lvl w:ilvl="8" w:tplc="0C0A001B" w:tentative="1">
+      <w:start w:val="1"/>
+      <w:numFmt w:val="lowerRoman"/>
+      <w:lvlText w:val="%9."/>
+      <w:lvlJc w:val="right"/>
+      <w:pPr>
+        <w:ind w:left="6480" w:hanging="180"/>
+      </w:pPr>
+    </w:lvl>
+  </w:abstractNum>
+  <w:num w:numId="1" w16cid:durableId="1620212449">
+    <w:abstractNumId w:val="0"/>
+  </w:num>
+  <w:num w:numId="2" w16cid:durableId="519439610">
+    <w:abstractNumId w:val="2"/>
+  </w:num>
+  <w:num w:numId="3" w16cid:durableId="236212761">
+    <w:abstractNumId w:val="1"/>
+  </w:num>
+</w:numbering>
 </file>
 
 <file path=word/styles.xml><?xml version="1.0" encoding="utf-8"?>

</xml_diff>